<commit_message>
Completed Documentation - ready for use!
</commit_message>
<xml_diff>
--- a/Documentation/WP1.1 - Informatiebehoefte Sjabloon.docx
+++ b/Documentation/WP1.1 - Informatiebehoefte Sjabloon.docx
@@ -32,7 +32,6 @@
       </w:pPr>
       <w:bookmarkStart w:id="1" w:name="_t9m67qwekqff" w:colFirst="0" w:colLast="0"/>
       <w:bookmarkEnd w:id="1"/>
-      <w:proofErr w:type="spellStart"/>
       <w:r>
         <w:rPr>
           <w:i w:val="0"/>
@@ -41,7 +40,6 @@
         </w:rPr>
         <w:t>SoundSharp</w:t>
       </w:r>
-      <w:proofErr w:type="spellEnd"/>
     </w:p>
     <w:p>
       <w:pPr>
@@ -300,14 +298,12 @@
         </w:rPr>
         <w:t xml:space="preserve">Leereenheid: </w:t>
       </w:r>
-      <w:proofErr w:type="spellStart"/>
       <w:r>
         <w:rPr>
           <w:lang w:val="nl-NL"/>
         </w:rPr>
         <w:t>SoundSharp</w:t>
       </w:r>
-      <w:proofErr w:type="spellEnd"/>
     </w:p>
     <w:p>
       <w:pPr>
@@ -386,13 +382,11 @@
       <w:bookmarkStart w:id="2" w:name="_hpa060q0mdh1" w:colFirst="0" w:colLast="0"/>
       <w:bookmarkStart w:id="3" w:name="_Toc468095127"/>
       <w:bookmarkEnd w:id="2"/>
-      <w:proofErr w:type="spellStart"/>
       <w:r>
         <w:lastRenderedPageBreak/>
         <w:t>Versiebeheer</w:t>
       </w:r>
       <w:bookmarkEnd w:id="3"/>
-      <w:proofErr w:type="spellEnd"/>
     </w:p>
     <w:p/>
     <w:tbl>
@@ -479,14 +473,12 @@
               <w:widowControl w:val="0"/>
               <w:spacing w:line="240" w:lineRule="auto"/>
             </w:pPr>
-            <w:proofErr w:type="spellStart"/>
             <w:r>
               <w:rPr>
                 <w:color w:val="4B08A1"/>
               </w:rPr>
               <w:t>Wijziging</w:t>
             </w:r>
-            <w:proofErr w:type="spellEnd"/>
           </w:p>
         </w:tc>
         <w:tc>
@@ -504,14 +496,12 @@
               <w:widowControl w:val="0"/>
               <w:spacing w:line="240" w:lineRule="auto"/>
             </w:pPr>
-            <w:proofErr w:type="spellStart"/>
             <w:r>
               <w:rPr>
                 <w:color w:val="4B08A1"/>
               </w:rPr>
               <w:t>Wie</w:t>
             </w:r>
-            <w:proofErr w:type="spellEnd"/>
           </w:p>
         </w:tc>
       </w:tr>
@@ -571,35 +561,9 @@
               <w:widowControl w:val="0"/>
               <w:spacing w:line="240" w:lineRule="auto"/>
             </w:pPr>
-            <w:proofErr w:type="spellStart"/>
-            <w:r>
-              <w:t>Alles</w:t>
-            </w:r>
-            <w:proofErr w:type="spellEnd"/>
-            <w:r>
-              <w:t xml:space="preserve"> </w:t>
-            </w:r>
-            <w:proofErr w:type="spellStart"/>
-            <w:r>
-              <w:t>ingevuld</w:t>
-            </w:r>
-            <w:proofErr w:type="spellEnd"/>
-            <w:r>
-              <w:t xml:space="preserve"> </w:t>
-            </w:r>
-            <w:proofErr w:type="spellStart"/>
-            <w:r>
-              <w:t>en</w:t>
-            </w:r>
-            <w:proofErr w:type="spellEnd"/>
-            <w:r>
-              <w:t xml:space="preserve"> </w:t>
-            </w:r>
-            <w:proofErr w:type="spellStart"/>
-            <w:r>
-              <w:t>bewerkt</w:t>
-            </w:r>
-            <w:proofErr w:type="spellEnd"/>
+            <w:r>
+              <w:t>Alles ingevuld en bewerkt</w:t>
+            </w:r>
           </w:p>
         </w:tc>
         <w:tc>
@@ -679,19 +643,9 @@
               <w:widowControl w:val="0"/>
               <w:spacing w:line="240" w:lineRule="auto"/>
             </w:pPr>
-            <w:proofErr w:type="spellStart"/>
-            <w:r>
-              <w:t>Antwoorden</w:t>
-            </w:r>
-            <w:proofErr w:type="spellEnd"/>
-            <w:r>
-              <w:t xml:space="preserve"> </w:t>
-            </w:r>
-            <w:proofErr w:type="spellStart"/>
-            <w:r>
-              <w:t>aangepast</w:t>
-            </w:r>
-            <w:proofErr w:type="spellEnd"/>
+            <w:r>
+              <w:t>Antwoorden aangepast</w:t>
+            </w:r>
           </w:p>
         </w:tc>
         <w:tc>
@@ -801,12 +755,10 @@
       <w:bookmarkStart w:id="4" w:name="_6mlcxi8h70n" w:colFirst="0" w:colLast="0"/>
       <w:bookmarkStart w:id="5" w:name="_Toc468095128"/>
       <w:bookmarkEnd w:id="4"/>
-      <w:proofErr w:type="spellStart"/>
       <w:r>
         <w:t>Inhoudsopgave</w:t>
       </w:r>
       <w:bookmarkEnd w:id="5"/>
-      <w:proofErr w:type="spellEnd"/>
     </w:p>
     <w:p/>
     <w:sdt>
@@ -1414,21 +1366,7 @@
         <w:rPr>
           <w:lang w:val="nl-NL"/>
         </w:rPr>
-        <w:t xml:space="preserve">Daarnaast zal dit document op een heldere manier, via de </w:t>
-      </w:r>
-      <w:proofErr w:type="spellStart"/>
-      <w:r>
-        <w:rPr>
-          <w:lang w:val="nl-NL"/>
-        </w:rPr>
-        <w:t>MoSCoW</w:t>
-      </w:r>
-      <w:proofErr w:type="spellEnd"/>
-      <w:r>
-        <w:rPr>
-          <w:lang w:val="nl-NL"/>
-        </w:rPr>
-        <w:t xml:space="preserve"> methodiek, de wensen eisen van de opdrachtgever beschrijven en deze prioriteren.</w:t>
+        <w:t>Daarnaast zal dit document op een heldere manier, via de MoSCoW methodiek, de wensen eisen van de opdrachtgever beschrijven en deze prioriteren.</w:t>
       </w:r>
       <w:bookmarkStart w:id="8" w:name="_880hz5jqbgil" w:colFirst="0" w:colLast="0"/>
       <w:bookmarkEnd w:id="8"/>
@@ -1486,33 +1424,11 @@
       <w:bookmarkStart w:id="12" w:name="_xbqv65x7hf31" w:colFirst="0" w:colLast="0"/>
       <w:bookmarkStart w:id="13" w:name="_Toc468095131"/>
       <w:bookmarkEnd w:id="12"/>
-      <w:proofErr w:type="spellStart"/>
-      <w:r>
-        <w:rPr>
-          <w:lang w:val="nl-NL"/>
-        </w:rPr>
-        <w:t>MoSCoW</w:t>
-      </w:r>
-      <w:proofErr w:type="spellEnd"/>
-      <w:r>
-        <w:rPr>
-          <w:lang w:val="nl-NL"/>
-        </w:rPr>
-        <w:t xml:space="preserve"> prioritering en </w:t>
-      </w:r>
-      <w:proofErr w:type="spellStart"/>
-      <w:r>
-        <w:rPr>
-          <w:lang w:val="nl-NL"/>
-        </w:rPr>
-        <w:t>subprioritering</w:t>
-      </w:r>
-      <w:proofErr w:type="spellEnd"/>
-      <w:r>
-        <w:rPr>
-          <w:lang w:val="nl-NL"/>
-        </w:rPr>
-        <w:t xml:space="preserve"> van wensen en eisen</w:t>
+      <w:r>
+        <w:rPr>
+          <w:lang w:val="nl-NL"/>
+        </w:rPr>
+        <w:t>MoSCoW prioritering en subprioritering van wensen en eisen</w:t>
       </w:r>
       <w:bookmarkEnd w:id="13"/>
     </w:p>
@@ -1529,27 +1445,39 @@
         </w:rPr>
         <w:t xml:space="preserve">De </w:t>
       </w:r>
-      <w:proofErr w:type="spellStart"/>
       <w:r>
         <w:rPr>
           <w:b/>
           <w:lang w:val="nl-NL"/>
         </w:rPr>
-        <w:t>MoSCoW</w:t>
-      </w:r>
-      <w:proofErr w:type="spellEnd"/>
+        <w:t xml:space="preserve">MoSCoW </w:t>
+      </w:r>
+      <w:r>
+        <w:rPr>
+          <w:lang w:val="nl-NL"/>
+        </w:rPr>
+        <w:t>methodiek is een simpele methodiek die vaak wordt gebruikt in de zakenwereld om aan te geven hoe belangrijk het is dat een bepaalde eis voltooid wordt.</w:t>
+      </w:r>
+    </w:p>
+    <w:p>
+      <w:pPr>
+        <w:spacing w:line="240" w:lineRule="auto"/>
+        <w:rPr>
+          <w:lang w:val="nl-NL"/>
+        </w:rPr>
+      </w:pPr>
       <w:r>
         <w:rPr>
           <w:b/>
           <w:lang w:val="nl-NL"/>
         </w:rPr>
-        <w:t xml:space="preserve"> </w:t>
-      </w:r>
-      <w:r>
-        <w:rPr>
-          <w:lang w:val="nl-NL"/>
-        </w:rPr>
-        <w:t>methodiek is een simpele methodiek die vaak wordt gebruikt in de zakenwereld om aan te geven hoe belangrijk het is dat een bepaalde eis voltooid wordt.</w:t>
+        <w:t>M</w:t>
+      </w:r>
+      <w:r>
+        <w:rPr>
+          <w:lang w:val="nl-NL"/>
+        </w:rPr>
+        <w:t xml:space="preserve"> = Must have, deze eis moet voltooid zijn voordat de applicatie een succes genoemd kan worden.</w:t>
       </w:r>
     </w:p>
     <w:p>
@@ -1564,13 +1492,13 @@
           <w:b/>
           <w:lang w:val="nl-NL"/>
         </w:rPr>
-        <w:t>M</w:t>
-      </w:r>
-      <w:r>
-        <w:rPr>
-          <w:lang w:val="nl-NL"/>
-        </w:rPr>
-        <w:t xml:space="preserve"> = Must have, deze eis moet voltooid zijn voordat de applicatie een succes genoemd kan worden.</w:t>
+        <w:t>S</w:t>
+      </w:r>
+      <w:r>
+        <w:rPr>
+          <w:lang w:val="nl-NL"/>
+        </w:rPr>
+        <w:t xml:space="preserve"> = Should have, een eis die vaak ook van hoge prioriteit is, soms kan deze weggelaten worden.</w:t>
       </w:r>
     </w:p>
     <w:p>
@@ -1585,27 +1513,13 @@
           <w:b/>
           <w:lang w:val="nl-NL"/>
         </w:rPr>
-        <w:t>S</w:t>
-      </w:r>
-      <w:r>
-        <w:rPr>
-          <w:lang w:val="nl-NL"/>
-        </w:rPr>
-        <w:t xml:space="preserve"> = </w:t>
-      </w:r>
-      <w:proofErr w:type="spellStart"/>
-      <w:r>
-        <w:rPr>
-          <w:lang w:val="nl-NL"/>
-        </w:rPr>
-        <w:t>Should</w:t>
-      </w:r>
-      <w:proofErr w:type="spellEnd"/>
-      <w:r>
-        <w:rPr>
-          <w:lang w:val="nl-NL"/>
-        </w:rPr>
-        <w:t xml:space="preserve"> have, een eis die vaak ook van hoge prioriteit is, soms kan deze weggelaten worden.</w:t>
+        <w:t>C</w:t>
+      </w:r>
+      <w:r>
+        <w:rPr>
+          <w:lang w:val="nl-NL"/>
+        </w:rPr>
+        <w:t xml:space="preserve"> = Could have, een eis die wel gewild is, maar niet perse nodig is.</w:t>
       </w:r>
     </w:p>
     <w:p>
@@ -1620,96 +1534,33 @@
           <w:b/>
           <w:lang w:val="nl-NL"/>
         </w:rPr>
-        <w:t>C</w:t>
-      </w:r>
-      <w:r>
-        <w:rPr>
-          <w:lang w:val="nl-NL"/>
-        </w:rPr>
-        <w:t xml:space="preserve"> = </w:t>
-      </w:r>
-      <w:proofErr w:type="spellStart"/>
-      <w:r>
-        <w:rPr>
-          <w:lang w:val="nl-NL"/>
-        </w:rPr>
-        <w:t>Could</w:t>
-      </w:r>
-      <w:proofErr w:type="spellEnd"/>
-      <w:r>
-        <w:rPr>
-          <w:lang w:val="nl-NL"/>
-        </w:rPr>
-        <w:t xml:space="preserve"> have, een eis die wel gewild is, maar niet perse nodig is.</w:t>
-      </w:r>
-    </w:p>
-    <w:p>
-      <w:pPr>
-        <w:spacing w:line="240" w:lineRule="auto"/>
-        <w:rPr>
-          <w:lang w:val="nl-NL"/>
-        </w:rPr>
-      </w:pPr>
-      <w:r>
-        <w:rPr>
-          <w:b/>
-          <w:lang w:val="nl-NL"/>
-        </w:rPr>
         <w:t>W</w:t>
       </w:r>
       <w:r>
         <w:rPr>
           <w:lang w:val="nl-NL"/>
         </w:rPr>
-        <w:t xml:space="preserve"> = </w:t>
-      </w:r>
-      <w:proofErr w:type="spellStart"/>
-      <w:r>
-        <w:rPr>
-          <w:lang w:val="nl-NL"/>
-        </w:rPr>
-        <w:t>Won’t</w:t>
-      </w:r>
-      <w:proofErr w:type="spellEnd"/>
-      <w:r>
-        <w:rPr>
-          <w:lang w:val="nl-NL"/>
-        </w:rPr>
-        <w:t xml:space="preserve"> have, een eis die niet zomaar in  een release zal verschijnen, maar die in de toekomst misschien nog wel toegevoegd wordt.</w:t>
-      </w:r>
-    </w:p>
-    <w:p>
-      <w:pPr>
-        <w:rPr>
-          <w:lang w:val="nl-NL"/>
-        </w:rPr>
-      </w:pPr>
-    </w:p>
-    <w:p>
-      <w:pPr>
-        <w:rPr>
-          <w:lang w:val="nl-NL"/>
-        </w:rPr>
-      </w:pPr>
-      <w:r>
-        <w:rPr>
-          <w:lang w:val="nl-NL"/>
-        </w:rPr>
-        <w:t xml:space="preserve">Binnen de verschillende prioriteitstellingen kan nog een </w:t>
-      </w:r>
-      <w:proofErr w:type="spellStart"/>
-      <w:r>
-        <w:rPr>
-          <w:lang w:val="nl-NL"/>
-        </w:rPr>
-        <w:t>subprioritering</w:t>
-      </w:r>
-      <w:proofErr w:type="spellEnd"/>
-      <w:r>
-        <w:rPr>
-          <w:lang w:val="nl-NL"/>
-        </w:rPr>
-        <w:t xml:space="preserve"> worden aangegeven om de volgorde van belangrijkheid te bepalen. Dit gebeurt door een cijfer te plaatsen achter de prioritering.</w:t>
+        <w:t xml:space="preserve"> = Won’t have, een eis die niet zomaar in  een release zal verschijnen, maar die in de toekomst misschien nog wel toegevoegd wordt.</w:t>
+      </w:r>
+    </w:p>
+    <w:p>
+      <w:pPr>
+        <w:rPr>
+          <w:lang w:val="nl-NL"/>
+        </w:rPr>
+      </w:pPr>
+    </w:p>
+    <w:p>
+      <w:pPr>
+        <w:rPr>
+          <w:lang w:val="nl-NL"/>
+        </w:rPr>
+      </w:pPr>
+      <w:r>
+        <w:rPr>
+          <w:lang w:val="nl-NL"/>
+        </w:rPr>
+        <w:t>Binnen de verschillende prioriteitstellingen kan nog een subprioritering worden aangegeven om de volgorde van belangrijkheid te bepalen. Dit gebeurt door een cijfer te plaatsen achter de prioritering.</w:t>
       </w:r>
     </w:p>
     <w:p>
@@ -1763,13 +1614,8 @@
                 <w:lang w:val="nl-NL"/>
               </w:rPr>
             </w:pPr>
-            <w:proofErr w:type="spellStart"/>
-            <w:r>
-              <w:t>Functie</w:t>
-            </w:r>
-            <w:proofErr w:type="spellEnd"/>
-            <w:r>
-              <w:t>/W</w:t>
+            <w:r>
+              <w:t>Functie/W</w:t>
             </w:r>
             <w:r>
               <w:t>e</w:t>
@@ -1794,21 +1640,8 @@
               <w:widowControl w:val="0"/>
               <w:spacing w:line="240" w:lineRule="auto"/>
             </w:pPr>
-            <w:proofErr w:type="spellStart"/>
-            <w:r>
-              <w:t>MoSCoW</w:t>
-            </w:r>
-            <w:proofErr w:type="spellEnd"/>
-            <w:r>
-              <w:t xml:space="preserve"> </w:t>
-            </w:r>
-            <w:proofErr w:type="spellStart"/>
-            <w:r>
-              <w:t>prioritering</w:t>
-            </w:r>
-            <w:proofErr w:type="spellEnd"/>
-            <w:r>
-              <w:t xml:space="preserve"> (MCSW)</w:t>
+            <w:r>
+              <w:t>MoSCoW prioritering (MCSW)</w:t>
             </w:r>
           </w:p>
         </w:tc>
@@ -1828,13 +1661,8 @@
               <w:spacing w:line="240" w:lineRule="auto"/>
             </w:pPr>
             <w:r>
-              <w:t xml:space="preserve">Sub </w:t>
-            </w:r>
-            <w:proofErr w:type="spellStart"/>
-            <w:r>
-              <w:t>prioritering</w:t>
-            </w:r>
-            <w:proofErr w:type="spellEnd"/>
+              <w:t>Sub prioritering</w:t>
+            </w:r>
           </w:p>
         </w:tc>
       </w:tr>
@@ -1854,11 +1682,9 @@
               <w:widowControl w:val="0"/>
               <w:spacing w:line="240" w:lineRule="auto"/>
             </w:pPr>
-            <w:proofErr w:type="spellStart"/>
             <w:r>
               <w:t>Inlogfunctie</w:t>
             </w:r>
-            <w:proofErr w:type="spellEnd"/>
           </w:p>
         </w:tc>
         <w:tc>
@@ -1919,29 +1745,8 @@
               <w:spacing w:line="240" w:lineRule="auto"/>
             </w:pPr>
             <w:r>
-              <w:t xml:space="preserve">MP3 </w:t>
-            </w:r>
-            <w:proofErr w:type="spellStart"/>
-            <w:r>
-              <w:t>speler</w:t>
-            </w:r>
-            <w:proofErr w:type="spellEnd"/>
-            <w:r>
-              <w:t xml:space="preserve"> </w:t>
-            </w:r>
-            <w:proofErr w:type="spellStart"/>
-            <w:r>
-              <w:t>toevoegen</w:t>
-            </w:r>
-            <w:proofErr w:type="spellEnd"/>
-            <w:r>
-              <w:t>/</w:t>
-            </w:r>
-            <w:proofErr w:type="spellStart"/>
-            <w:r>
-              <w:t>verwijderen</w:t>
-            </w:r>
-            <w:proofErr w:type="spellEnd"/>
+              <w:t>MP3 speler toevoegen/verwijderen</w:t>
+            </w:r>
           </w:p>
         </w:tc>
         <w:tc>
@@ -1980,7 +1785,7 @@
               <w:spacing w:line="240" w:lineRule="auto"/>
             </w:pPr>
             <w:r>
-              <w:t>3</w:t>
+              <w:t>4</w:t>
             </w:r>
           </w:p>
         </w:tc>
@@ -2002,29 +1807,8 @@
               <w:spacing w:line="240" w:lineRule="auto"/>
             </w:pPr>
             <w:r>
-              <w:t xml:space="preserve">MP3 </w:t>
-            </w:r>
-            <w:proofErr w:type="spellStart"/>
-            <w:r>
-              <w:t>speler</w:t>
-            </w:r>
-            <w:proofErr w:type="spellEnd"/>
-            <w:r>
-              <w:t xml:space="preserve"> </w:t>
-            </w:r>
-            <w:proofErr w:type="spellStart"/>
-            <w:r>
-              <w:t>voorraad</w:t>
-            </w:r>
-            <w:proofErr w:type="spellEnd"/>
-            <w:r>
-              <w:t xml:space="preserve"> </w:t>
-            </w:r>
-            <w:proofErr w:type="spellStart"/>
-            <w:r>
-              <w:t>bekijken</w:t>
-            </w:r>
-            <w:proofErr w:type="spellEnd"/>
+              <w:t>MP3 spelers bekijken (+voorraad)</w:t>
+            </w:r>
           </w:p>
         </w:tc>
         <w:tc>
@@ -2063,7 +1847,7 @@
               <w:spacing w:line="240" w:lineRule="auto"/>
             </w:pPr>
             <w:r>
-              <w:t>2</w:t>
+              <w:t>3</w:t>
             </w:r>
           </w:p>
         </w:tc>
@@ -2131,7 +1915,7 @@
               <w:spacing w:line="240" w:lineRule="auto"/>
             </w:pPr>
             <w:r>
-              <w:t>-</w:t>
+              <w:t>2</w:t>
             </w:r>
           </w:p>
         </w:tc>
@@ -2199,7 +1983,7 @@
               <w:spacing w:line="240" w:lineRule="auto"/>
             </w:pPr>
             <w:r>
-              <w:t>-</w:t>
+              <w:t>2</w:t>
             </w:r>
           </w:p>
         </w:tc>
@@ -2247,7 +2031,7 @@
               <w:spacing w:line="240" w:lineRule="auto"/>
             </w:pPr>
             <w:r>
-              <w:t>W</w:t>
+              <w:t>C</w:t>
             </w:r>
           </w:p>
         </w:tc>
@@ -2267,10 +2051,213 @@
               <w:spacing w:line="240" w:lineRule="auto"/>
             </w:pPr>
             <w:r>
-              <w:t>-</w:t>
-            </w:r>
-            <w:bookmarkStart w:id="14" w:name="_GoBack"/>
-            <w:bookmarkEnd w:id="14"/>
+              <w:t>1</w:t>
+            </w:r>
+          </w:p>
+        </w:tc>
+      </w:tr>
+      <w:tr>
+        <w:tc>
+          <w:tcPr>
+            <w:tcW w:w="3015" w:type="dxa"/>
+            <w:tcMar>
+              <w:top w:w="100" w:type="dxa"/>
+              <w:left w:w="100" w:type="dxa"/>
+              <w:bottom w:w="100" w:type="dxa"/>
+              <w:right w:w="100" w:type="dxa"/>
+            </w:tcMar>
+          </w:tcPr>
+          <w:p>
+            <w:pPr>
+              <w:widowControl w:val="0"/>
+              <w:spacing w:line="240" w:lineRule="auto"/>
+              <w:rPr>
+                <w:lang w:val="nl-NL"/>
+              </w:rPr>
+            </w:pPr>
+            <w:r>
+              <w:rPr>
+                <w:lang w:val="nl-NL"/>
+              </w:rPr>
+              <w:t>Wachtwoord beveiliging</w:t>
+            </w:r>
+          </w:p>
+        </w:tc>
+        <w:tc>
+          <w:tcPr>
+            <w:tcW w:w="3225" w:type="dxa"/>
+            <w:tcMar>
+              <w:top w:w="100" w:type="dxa"/>
+              <w:left w:w="100" w:type="dxa"/>
+              <w:bottom w:w="100" w:type="dxa"/>
+              <w:right w:w="100" w:type="dxa"/>
+            </w:tcMar>
+          </w:tcPr>
+          <w:p>
+            <w:pPr>
+              <w:widowControl w:val="0"/>
+              <w:spacing w:line="240" w:lineRule="auto"/>
+            </w:pPr>
+            <w:r>
+              <w:t>M</w:t>
+            </w:r>
+          </w:p>
+        </w:tc>
+        <w:tc>
+          <w:tcPr>
+            <w:tcW w:w="3210" w:type="dxa"/>
+            <w:tcMar>
+              <w:top w:w="100" w:type="dxa"/>
+              <w:left w:w="100" w:type="dxa"/>
+              <w:bottom w:w="100" w:type="dxa"/>
+              <w:right w:w="100" w:type="dxa"/>
+            </w:tcMar>
+          </w:tcPr>
+          <w:p>
+            <w:pPr>
+              <w:widowControl w:val="0"/>
+              <w:spacing w:line="240" w:lineRule="auto"/>
+            </w:pPr>
+            <w:r>
+              <w:t>2</w:t>
+            </w:r>
+          </w:p>
+        </w:tc>
+      </w:tr>
+      <w:tr>
+        <w:tc>
+          <w:tcPr>
+            <w:tcW w:w="3015" w:type="dxa"/>
+            <w:tcMar>
+              <w:top w:w="100" w:type="dxa"/>
+              <w:left w:w="100" w:type="dxa"/>
+              <w:bottom w:w="100" w:type="dxa"/>
+              <w:right w:w="100" w:type="dxa"/>
+            </w:tcMar>
+          </w:tcPr>
+          <w:p>
+            <w:pPr>
+              <w:widowControl w:val="0"/>
+              <w:spacing w:line="240" w:lineRule="auto"/>
+              <w:rPr>
+                <w:lang w:val="nl-NL"/>
+              </w:rPr>
+            </w:pPr>
+            <w:r>
+              <w:rPr>
+                <w:lang w:val="nl-NL"/>
+              </w:rPr>
+              <w:lastRenderedPageBreak/>
+              <w:t>Waarde van MP3 spelers</w:t>
+            </w:r>
+          </w:p>
+        </w:tc>
+        <w:tc>
+          <w:tcPr>
+            <w:tcW w:w="3225" w:type="dxa"/>
+            <w:tcMar>
+              <w:top w:w="100" w:type="dxa"/>
+              <w:left w:w="100" w:type="dxa"/>
+              <w:bottom w:w="100" w:type="dxa"/>
+              <w:right w:w="100" w:type="dxa"/>
+            </w:tcMar>
+          </w:tcPr>
+          <w:p>
+            <w:pPr>
+              <w:widowControl w:val="0"/>
+              <w:spacing w:line="240" w:lineRule="auto"/>
+            </w:pPr>
+            <w:r>
+              <w:t>S</w:t>
+            </w:r>
+          </w:p>
+        </w:tc>
+        <w:tc>
+          <w:tcPr>
+            <w:tcW w:w="3210" w:type="dxa"/>
+            <w:tcMar>
+              <w:top w:w="100" w:type="dxa"/>
+              <w:left w:w="100" w:type="dxa"/>
+              <w:bottom w:w="100" w:type="dxa"/>
+              <w:right w:w="100" w:type="dxa"/>
+            </w:tcMar>
+          </w:tcPr>
+          <w:p>
+            <w:pPr>
+              <w:widowControl w:val="0"/>
+              <w:spacing w:line="240" w:lineRule="auto"/>
+            </w:pPr>
+            <w:r>
+              <w:t>1</w:t>
+            </w:r>
+          </w:p>
+        </w:tc>
+      </w:tr>
+      <w:tr>
+        <w:tc>
+          <w:tcPr>
+            <w:tcW w:w="3015" w:type="dxa"/>
+            <w:tcMar>
+              <w:top w:w="100" w:type="dxa"/>
+              <w:left w:w="100" w:type="dxa"/>
+              <w:bottom w:w="100" w:type="dxa"/>
+              <w:right w:w="100" w:type="dxa"/>
+            </w:tcMar>
+          </w:tcPr>
+          <w:p>
+            <w:pPr>
+              <w:widowControl w:val="0"/>
+              <w:spacing w:line="240" w:lineRule="auto"/>
+              <w:rPr>
+                <w:lang w:val="nl-NL"/>
+              </w:rPr>
+            </w:pPr>
+            <w:r>
+              <w:rPr>
+                <w:lang w:val="nl-NL"/>
+              </w:rPr>
+              <w:t>Automatisch inlogged Admin</w:t>
+            </w:r>
+          </w:p>
+        </w:tc>
+        <w:tc>
+          <w:tcPr>
+            <w:tcW w:w="3225" w:type="dxa"/>
+            <w:tcMar>
+              <w:top w:w="100" w:type="dxa"/>
+              <w:left w:w="100" w:type="dxa"/>
+              <w:bottom w:w="100" w:type="dxa"/>
+              <w:right w:w="100" w:type="dxa"/>
+            </w:tcMar>
+          </w:tcPr>
+          <w:p>
+            <w:pPr>
+              <w:widowControl w:val="0"/>
+              <w:spacing w:line="240" w:lineRule="auto"/>
+            </w:pPr>
+            <w:r>
+              <w:t>S</w:t>
+            </w:r>
+          </w:p>
+        </w:tc>
+        <w:tc>
+          <w:tcPr>
+            <w:tcW w:w="3210" w:type="dxa"/>
+            <w:tcMar>
+              <w:top w:w="100" w:type="dxa"/>
+              <w:left w:w="100" w:type="dxa"/>
+              <w:bottom w:w="100" w:type="dxa"/>
+              <w:right w:w="100" w:type="dxa"/>
+            </w:tcMar>
+          </w:tcPr>
+          <w:p>
+            <w:pPr>
+              <w:widowControl w:val="0"/>
+              <w:spacing w:line="240" w:lineRule="auto"/>
+            </w:pPr>
+            <w:r>
+              <w:t>3</w:t>
+            </w:r>
           </w:p>
         </w:tc>
       </w:tr>
@@ -2283,17 +2270,16 @@
           <w:lang w:val="nl-NL"/>
         </w:rPr>
       </w:pPr>
-      <w:bookmarkStart w:id="15" w:name="_twc3bncshqfl" w:colFirst="0" w:colLast="0"/>
-      <w:bookmarkStart w:id="16" w:name="_Toc468095132"/>
+      <w:bookmarkStart w:id="14" w:name="_twc3bncshqfl" w:colFirst="0" w:colLast="0"/>
+      <w:bookmarkStart w:id="15" w:name="_Toc468095132"/>
+      <w:bookmarkEnd w:id="14"/>
+      <w:r>
+        <w:rPr>
+          <w:lang w:val="nl-NL"/>
+        </w:rPr>
+        <w:t>Onmogelijkheden van het project</w:t>
+      </w:r>
       <w:bookmarkEnd w:id="15"/>
-      <w:r>
-        <w:rPr>
-          <w:lang w:val="nl-NL"/>
-        </w:rPr>
-        <w:lastRenderedPageBreak/>
-        <w:t>Onmogelijkheden van het project</w:t>
-      </w:r>
-      <w:bookmarkEnd w:id="16"/>
     </w:p>
     <w:p>
       <w:pPr>
@@ -2305,8 +2291,8 @@
           <w:lang w:val="nl-NL"/>
         </w:rPr>
       </w:pPr>
-      <w:bookmarkStart w:id="17" w:name="_69yk7xe7wl22" w:colFirst="0" w:colLast="0"/>
-      <w:bookmarkEnd w:id="17"/>
+      <w:bookmarkStart w:id="16" w:name="_69yk7xe7wl22" w:colFirst="0" w:colLast="0"/>
+      <w:bookmarkEnd w:id="16"/>
       <w:r>
         <w:rPr>
           <w:i w:val="0"/>
@@ -2315,6 +2301,16 @@
         </w:rPr>
         <w:t>Het ophalen van gegevens uit een database.</w:t>
       </w:r>
+      <w:r>
+        <w:rPr>
+          <w:i w:val="0"/>
+          <w:color w:val="auto"/>
+          <w:lang w:val="nl-NL"/>
+        </w:rPr>
+        <w:t xml:space="preserve"> Of een GUI maken</w:t>
+      </w:r>
+      <w:bookmarkStart w:id="17" w:name="_GoBack"/>
+      <w:bookmarkEnd w:id="17"/>
     </w:p>
     <w:p>
       <w:pPr>
@@ -2353,77 +2349,23 @@
           <w:color w:val="auto"/>
           <w:lang w:val="nl-NL"/>
         </w:rPr>
-        <w:t xml:space="preserve">Alle documentatie wordt opgeslagen in me </w:t>
-      </w:r>
-      <w:proofErr w:type="spellStart"/>
+        <w:t>Alle documentatie wordt opgeslagen in me gitHub project /Mustache</w:t>
+      </w:r>
       <w:r>
         <w:rPr>
           <w:i w:val="0"/>
           <w:color w:val="auto"/>
           <w:lang w:val="nl-NL"/>
         </w:rPr>
-        <w:t>gitHub</w:t>
-      </w:r>
-      <w:proofErr w:type="spellEnd"/>
+        <w:t>2605</w:t>
+      </w:r>
       <w:r>
         <w:rPr>
           <w:i w:val="0"/>
           <w:color w:val="auto"/>
           <w:lang w:val="nl-NL"/>
         </w:rPr>
-        <w:t xml:space="preserve"> project /Mustache</w:t>
-      </w:r>
-      <w:r>
-        <w:rPr>
-          <w:i w:val="0"/>
-          <w:color w:val="auto"/>
-          <w:lang w:val="nl-NL"/>
-        </w:rPr>
-        <w:t>2605</w:t>
-      </w:r>
-      <w:r>
-        <w:rPr>
-          <w:i w:val="0"/>
-          <w:color w:val="auto"/>
-          <w:lang w:val="nl-NL"/>
-        </w:rPr>
-        <w:t>/</w:t>
-      </w:r>
-      <w:proofErr w:type="spellStart"/>
-      <w:r>
-        <w:rPr>
-          <w:i w:val="0"/>
-          <w:color w:val="auto"/>
-          <w:lang w:val="nl-NL"/>
-        </w:rPr>
-        <w:t>SoundSharp</w:t>
-      </w:r>
-      <w:proofErr w:type="spellEnd"/>
-      <w:r>
-        <w:rPr>
-          <w:i w:val="0"/>
-          <w:color w:val="auto"/>
-          <w:lang w:val="nl-NL"/>
-        </w:rPr>
-        <w:t xml:space="preserve">/. Het programma wordt daar ook </w:t>
-      </w:r>
-      <w:proofErr w:type="spellStart"/>
-      <w:r>
-        <w:rPr>
-          <w:i w:val="0"/>
-          <w:color w:val="auto"/>
-          <w:lang w:val="nl-NL"/>
-        </w:rPr>
-        <w:t>geupload</w:t>
-      </w:r>
-      <w:proofErr w:type="spellEnd"/>
-      <w:r>
-        <w:rPr>
-          <w:i w:val="0"/>
-          <w:color w:val="auto"/>
-          <w:lang w:val="nl-NL"/>
-        </w:rPr>
-        <w:t xml:space="preserve"> en bijgehouden met de versie.</w:t>
+        <w:t>/SoundSharp/. Het programma wordt daar ook geupload en bijgehouden met de versie.</w:t>
       </w:r>
     </w:p>
     <w:sectPr>
@@ -2516,11 +2458,9 @@
             <w:spacing w:line="240" w:lineRule="auto"/>
             <w:ind w:left="-135"/>
           </w:pPr>
-          <w:proofErr w:type="spellStart"/>
           <w:r>
             <w:t>Informatiebehoefte</w:t>
           </w:r>
-          <w:proofErr w:type="spellEnd"/>
         </w:p>
       </w:tc>
       <w:tc>
@@ -3536,7 +3476,7 @@
 </file>
 
 <file path=customXml/itemProps1.xml><?xml version="1.0" encoding="utf-8"?>
-<ds:datastoreItem xmlns:ds="http://schemas.openxmlformats.org/officeDocument/2006/customXml" ds:itemID="{B2D8C605-4575-49C7-BA42-D9ED0CB61BE5}">
+<ds:datastoreItem xmlns:ds="http://schemas.openxmlformats.org/officeDocument/2006/customXml" ds:itemID="{7758AB4B-6BE5-45EE-8093-5A5A7635BC4A}">
   <ds:schemaRefs>
     <ds:schemaRef ds:uri="http://schemas.openxmlformats.org/officeDocument/2006/bibliography"/>
   </ds:schemaRefs>

</xml_diff>